<commit_message>
Correção de ponto e virgula do arquivo word com códigos.
</commit_message>
<xml_diff>
--- a/Programacao-Algoritimo/Pascal/Entrega_2408.docx
+++ b/Programacao-Algoritimo/Pascal/Entrega_2408.docx
@@ -5237,12 +5237,20 @@
         <w:t xml:space="preserve">, IR, </w:t>
       </w:r>
       <w:proofErr w:type="spellStart"/>
+      <w:proofErr w:type="gramStart"/>
       <w:r>
         <w:t>SalarioLiquido</w:t>
       </w:r>
       <w:proofErr w:type="spellEnd"/>
       <w:r>
-        <w:t xml:space="preserve"> : real</w:t>
+        <w:t xml:space="preserve"> :</w:t>
+      </w:r>
+      <w:proofErr w:type="gramEnd"/>
+      <w:r>
+        <w:t xml:space="preserve"> real</w:t>
+      </w:r>
+      <w:r>
+        <w:t>;</w:t>
       </w:r>
     </w:p>
     <w:p>
@@ -5399,13 +5407,18 @@
       </w:r>
       <w:proofErr w:type="spellEnd"/>
       <w:r>
-        <w:t xml:space="preserve"> -  </w:t>
+        <w:t xml:space="preserve"> </w:t>
+      </w:r>
+      <w:proofErr w:type="gramStart"/>
+      <w:r>
+        <w:t xml:space="preserve">-  </w:t>
       </w:r>
       <w:proofErr w:type="spellStart"/>
       <w:r>
         <w:t>inss</w:t>
       </w:r>
       <w:proofErr w:type="spellEnd"/>
+      <w:proofErr w:type="gramEnd"/>
       <w:r>
         <w:t xml:space="preserve"> – IR;</w:t>
       </w:r>
@@ -5559,12 +5572,17 @@
         <w:t xml:space="preserve">, IR, </w:t>
       </w:r>
       <w:proofErr w:type="spellStart"/>
+      <w:proofErr w:type="gramStart"/>
       <w:r>
         <w:t>SalarioLiquido</w:t>
       </w:r>
       <w:proofErr w:type="spellEnd"/>
       <w:r>
-        <w:t xml:space="preserve"> : real;</w:t>
+        <w:t xml:space="preserve"> :</w:t>
+      </w:r>
+      <w:proofErr w:type="gramEnd"/>
+      <w:r>
+        <w:t xml:space="preserve"> real;</w:t>
       </w:r>
     </w:p>
     <w:p>
@@ -5587,7 +5605,15 @@
         <w:spacing w:after="0"/>
       </w:pPr>
       <w:r>
-        <w:t xml:space="preserve">   // { Entrada de dados}</w:t>
+        <w:t xml:space="preserve">   // </w:t>
+      </w:r>
+      <w:proofErr w:type="gramStart"/>
+      <w:r>
+        <w:t>{ Entrada</w:t>
+      </w:r>
+      <w:proofErr w:type="gramEnd"/>
+      <w:r>
+        <w:t xml:space="preserve"> de dados}</w:t>
       </w:r>
     </w:p>
     <w:p>
@@ -5771,12 +5797,17 @@
         <w:t xml:space="preserve">   </w:t>
       </w:r>
       <w:proofErr w:type="spellStart"/>
+      <w:proofErr w:type="gramStart"/>
       <w:r>
         <w:t>SalarioLiquido</w:t>
       </w:r>
       <w:proofErr w:type="spellEnd"/>
       <w:r>
-        <w:t xml:space="preserve"> := </w:t>
+        <w:t xml:space="preserve"> :</w:t>
+      </w:r>
+      <w:proofErr w:type="gramEnd"/>
+      <w:r>
+        <w:t xml:space="preserve">= </w:t>
       </w:r>
       <w:proofErr w:type="spellStart"/>
       <w:r>
@@ -5813,13 +5844,18 @@
         <w:spacing w:after="0"/>
       </w:pPr>
       <w:r>
-        <w:t xml:space="preserve">   // { </w:t>
+        <w:t xml:space="preserve">   // </w:t>
+      </w:r>
+      <w:proofErr w:type="gramStart"/>
+      <w:r>
+        <w:t xml:space="preserve">{ </w:t>
       </w:r>
       <w:proofErr w:type="spellStart"/>
       <w:r>
         <w:t>Saida</w:t>
       </w:r>
       <w:proofErr w:type="spellEnd"/>
+      <w:proofErr w:type="gramEnd"/>
       <w:r>
         <w:t>}</w:t>
       </w:r>
@@ -5832,12 +5868,17 @@
         <w:t xml:space="preserve">   </w:t>
       </w:r>
       <w:proofErr w:type="spellStart"/>
+      <w:proofErr w:type="gramStart"/>
       <w:r>
         <w:t>write</w:t>
       </w:r>
       <w:proofErr w:type="spellEnd"/>
       <w:r>
-        <w:t xml:space="preserve">( 'O seu </w:t>
+        <w:t>( '</w:t>
+      </w:r>
+      <w:proofErr w:type="gramEnd"/>
+      <w:r>
+        <w:t xml:space="preserve">O seu </w:t>
       </w:r>
       <w:proofErr w:type="spellStart"/>
       <w:r>
@@ -8965,8 +9006,6 @@
       </w:r>
       <w:r>
         <w:tab/>
-      </w:r>
-      <w:r>
         <w:t xml:space="preserve"> </w:t>
       </w:r>
       <w:proofErr w:type="spellStart"/>
@@ -8983,7 +9022,18 @@
       </w:r>
       <w:proofErr w:type="spellEnd"/>
       <w:r>
-        <w:t>, idade : inteiro</w:t>
+        <w:t xml:space="preserve">, </w:t>
+      </w:r>
+      <w:proofErr w:type="gramStart"/>
+      <w:r>
+        <w:t>idade :</w:t>
+      </w:r>
+      <w:proofErr w:type="gramEnd"/>
+      <w:r>
+        <w:t xml:space="preserve"> inteiro</w:t>
+      </w:r>
+      <w:r>
+        <w:t>;</w:t>
       </w:r>
     </w:p>
     <w:p>
@@ -9016,8 +9066,6 @@
       </w:r>
       <w:r>
         <w:tab/>
-      </w:r>
-      <w:r>
         <w:t>// Entrada de dados</w:t>
       </w:r>
     </w:p>
@@ -9030,9 +9078,10 @@
       </w:r>
       <w:r>
         <w:tab/>
-      </w:r>
-      <w:r>
         <w:t>escreva ("Digite o ano em que você nasceu: ")</w:t>
+      </w:r>
+      <w:r>
+        <w:t>;</w:t>
       </w:r>
     </w:p>
     <w:p>
@@ -9044,8 +9093,6 @@
       </w:r>
       <w:r>
         <w:tab/>
-      </w:r>
-      <w:r>
         <w:t>leia (</w:t>
       </w:r>
       <w:proofErr w:type="spellStart"/>
@@ -9055,6 +9102,9 @@
       <w:proofErr w:type="spellEnd"/>
       <w:r>
         <w:t>)</w:t>
+      </w:r>
+      <w:r>
+        <w:t>;</w:t>
       </w:r>
     </w:p>
     <w:p>
@@ -9066,9 +9116,10 @@
       </w:r>
       <w:r>
         <w:tab/>
-      </w:r>
-      <w:r>
         <w:t>escreva ("Digite o ano em que estamos: ")</w:t>
+      </w:r>
+      <w:r>
+        <w:t>;</w:t>
       </w:r>
     </w:p>
     <w:p>
@@ -9080,8 +9131,6 @@
       </w:r>
       <w:r>
         <w:tab/>
-      </w:r>
-      <w:r>
         <w:t>leia (</w:t>
       </w:r>
       <w:proofErr w:type="spellStart"/>
@@ -9091,6 +9140,9 @@
       <w:proofErr w:type="spellEnd"/>
       <w:r>
         <w:t>)</w:t>
+      </w:r>
+      <w:r>
+        <w:t>;</w:t>
       </w:r>
     </w:p>
     <w:p>
@@ -9107,8 +9159,6 @@
       </w:r>
       <w:r>
         <w:tab/>
-      </w:r>
-      <w:r>
         <w:t>//processamento</w:t>
       </w:r>
     </w:p>
@@ -9121,8 +9171,6 @@
       </w:r>
       <w:r>
         <w:tab/>
-      </w:r>
-      <w:r>
         <w:t xml:space="preserve">idade &lt;- </w:t>
       </w:r>
       <w:proofErr w:type="spellStart"/>
@@ -9131,13 +9179,22 @@
       </w:r>
       <w:proofErr w:type="spellEnd"/>
       <w:r>
-        <w:t xml:space="preserve"> - </w:t>
+        <w:t xml:space="preserve"> </w:t>
+      </w:r>
+      <w:r>
+        <w:t>–</w:t>
+      </w:r>
+      <w:r>
+        <w:t xml:space="preserve"> </w:t>
       </w:r>
       <w:proofErr w:type="spellStart"/>
       <w:r>
         <w:t>AnoNasc</w:t>
       </w:r>
       <w:proofErr w:type="spellEnd"/>
+      <w:r>
+        <w:t>;</w:t>
+      </w:r>
     </w:p>
     <w:p>
       <w:pPr>
@@ -9153,15 +9210,7 @@
       </w:r>
       <w:r>
         <w:tab/>
-      </w:r>
-      <w:r>
-        <w:t>// Sa</w:t>
-      </w:r>
-      <w:r>
-        <w:t>í</w:t>
-      </w:r>
-      <w:r>
-        <w:t>da</w:t>
+        <w:t>// Saída</w:t>
       </w:r>
     </w:p>
     <w:p>
@@ -9173,21 +9222,7 @@
       </w:r>
       <w:r>
         <w:tab/>
-      </w:r>
-      <w:r>
-        <w:t>Escreva</w:t>
-      </w:r>
-      <w:r>
-        <w:t xml:space="preserve"> </w:t>
-      </w:r>
-      <w:r>
-        <w:t>("Sua idade é:</w:t>
-      </w:r>
-      <w:r>
-        <w:t xml:space="preserve"> </w:t>
-      </w:r>
-      <w:r>
-        <w:t>", idade)</w:t>
+        <w:t>Escreva ("Sua idade é: ", idade)</w:t>
       </w:r>
     </w:p>
     <w:p>
@@ -9281,7 +9316,15 @@
       </w:r>
       <w:proofErr w:type="spellEnd"/>
       <w:r>
-        <w:t xml:space="preserve">, idade : </w:t>
+        <w:t xml:space="preserve">, </w:t>
+      </w:r>
+      <w:proofErr w:type="gramStart"/>
+      <w:r>
+        <w:t>idade :</w:t>
+      </w:r>
+      <w:proofErr w:type="gramEnd"/>
+      <w:r>
+        <w:t xml:space="preserve"> </w:t>
       </w:r>
       <w:proofErr w:type="spellStart"/>
       <w:r>
@@ -9312,7 +9355,15 @@
         <w:spacing w:after="0"/>
       </w:pPr>
       <w:r>
-        <w:t xml:space="preserve">   // { Entrada de dados}</w:t>
+        <w:t xml:space="preserve">   // </w:t>
+      </w:r>
+      <w:proofErr w:type="gramStart"/>
+      <w:r>
+        <w:t>{ Entrada</w:t>
+      </w:r>
+      <w:proofErr w:type="gramEnd"/>
+      <w:r>
+        <w:t xml:space="preserve"> de dados}</w:t>
       </w:r>
     </w:p>
     <w:p>
@@ -9418,7 +9469,15 @@
         <w:spacing w:after="0"/>
       </w:pPr>
       <w:r>
-        <w:t xml:space="preserve">   idade := </w:t>
+        <w:t xml:space="preserve">   </w:t>
+      </w:r>
+      <w:proofErr w:type="gramStart"/>
+      <w:r>
+        <w:t>idade :</w:t>
+      </w:r>
+      <w:proofErr w:type="gramEnd"/>
+      <w:r>
+        <w:t xml:space="preserve">= </w:t>
       </w:r>
       <w:proofErr w:type="spellStart"/>
       <w:r>
@@ -9447,13 +9506,18 @@
         <w:spacing w:after="0"/>
       </w:pPr>
       <w:r>
-        <w:t xml:space="preserve">   // { </w:t>
+        <w:t xml:space="preserve">   // </w:t>
+      </w:r>
+      <w:proofErr w:type="gramStart"/>
+      <w:r>
+        <w:t xml:space="preserve">{ </w:t>
       </w:r>
       <w:proofErr w:type="spellStart"/>
       <w:r>
         <w:t>Saida</w:t>
       </w:r>
       <w:proofErr w:type="spellEnd"/>
+      <w:proofErr w:type="gramEnd"/>
       <w:r>
         <w:t>}</w:t>
       </w:r>
@@ -9466,12 +9530,17 @@
         <w:t xml:space="preserve">   </w:t>
       </w:r>
       <w:proofErr w:type="spellStart"/>
+      <w:proofErr w:type="gramStart"/>
       <w:r>
         <w:t>write</w:t>
       </w:r>
       <w:proofErr w:type="spellEnd"/>
       <w:r>
-        <w:t>( 'Sua idade é: ', idade);</w:t>
+        <w:t>( '</w:t>
+      </w:r>
+      <w:proofErr w:type="gramEnd"/>
+      <w:r>
+        <w:t>Sua idade é: ', idade);</w:t>
       </w:r>
     </w:p>
     <w:p>

</xml_diff>